<commit_message>
4th deliverable (almost Done)
</commit_message>
<xml_diff>
--- a/Report Files/3ο Παραδοτέο/Class Diagram v0.1/Class_Diagram_v0.1.docx
+++ b/Report Files/3ο Παραδοτέο/Class Diagram v0.1/Class_Diagram_v0.1.docx
@@ -2300,10 +2300,11 @@
         <w:pStyle w:val="ListParagraph"/>
         <w:numPr>
           <w:ilvl w:val="0"/>
-          <w:numId w:val="2"/>
+          <w:numId w:val="13"/>
         </w:numPr>
         <w:jc w:val="both"/>
       </w:pPr>
+      <w:bookmarkStart w:id="2" w:name="_Hlk168095345"/>
       <w:r>
         <w:rPr>
           <w:b/>
@@ -2357,6 +2358,7 @@
         </w:rPr>
         <w:t xml:space="preserve"> (Πίστωση)</w:t>
       </w:r>
+      <w:bookmarkEnd w:id="2"/>
       <w:r>
         <w:rPr>
           <w:b/>
@@ -3275,46 +3277,53 @@
           <w:sz w:val="28"/>
           <w:szCs w:val="28"/>
         </w:rPr>
+        <w:t xml:space="preserve">Επιπλέον, η κλάση </w:t>
+      </w:r>
+      <w:r>
+        <w:rPr>
+          <w:sz w:val="28"/>
+          <w:szCs w:val="28"/>
+          <w:lang w:val="en-US"/>
+        </w:rPr>
+        <w:t>Components</w:t>
+      </w:r>
+      <w:r>
+        <w:rPr>
+          <w:sz w:val="28"/>
+          <w:szCs w:val="28"/>
+        </w:rPr>
+        <w:t xml:space="preserve"> </w:t>
+      </w:r>
+      <w:r>
+        <w:rPr>
+          <w:sz w:val="28"/>
+          <w:szCs w:val="28"/>
+        </w:rPr>
+        <w:t xml:space="preserve">διασπάστηκε σε δύο </w:t>
+      </w:r>
+      <w:proofErr w:type="spellStart"/>
+      <w:r>
+        <w:rPr>
+          <w:sz w:val="28"/>
+          <w:szCs w:val="28"/>
+        </w:rPr>
+        <w:t>υποκλάσεις</w:t>
+      </w:r>
+      <w:proofErr w:type="spellEnd"/>
+      <w:r>
+        <w:rPr>
+          <w:sz w:val="28"/>
+          <w:szCs w:val="28"/>
+        </w:rPr>
+        <w:t xml:space="preserve"> με σκοπό να κατηγοριοποιηθούν. Η κατηγοριοποίηση αυτή αφορά τους χρήστες που έχουν μπει </w:t>
+      </w:r>
+      <w:r>
+        <w:rPr>
+          <w:sz w:val="28"/>
+          <w:szCs w:val="28"/>
+        </w:rPr>
         <w:lastRenderedPageBreak/>
-        <w:t xml:space="preserve">Επιπλέον, η κλάση </w:t>
-      </w:r>
-      <w:r>
-        <w:rPr>
-          <w:sz w:val="28"/>
-          <w:szCs w:val="28"/>
-          <w:lang w:val="en-US"/>
-        </w:rPr>
-        <w:t>Components</w:t>
-      </w:r>
-      <w:r>
-        <w:rPr>
-          <w:sz w:val="28"/>
-          <w:szCs w:val="28"/>
-        </w:rPr>
-        <w:t xml:space="preserve"> </w:t>
-      </w:r>
-      <w:r>
-        <w:rPr>
-          <w:sz w:val="28"/>
-          <w:szCs w:val="28"/>
-        </w:rPr>
-        <w:t xml:space="preserve">διασπάστηκε σε δύο </w:t>
-      </w:r>
-      <w:proofErr w:type="spellStart"/>
-      <w:r>
-        <w:rPr>
-          <w:sz w:val="28"/>
-          <w:szCs w:val="28"/>
-        </w:rPr>
-        <w:t>υποκλάσεις</w:t>
-      </w:r>
-      <w:proofErr w:type="spellEnd"/>
-      <w:r>
-        <w:rPr>
-          <w:sz w:val="28"/>
-          <w:szCs w:val="28"/>
-        </w:rPr>
-        <w:t xml:space="preserve"> με σκοπό να κατηγοριοποιηθούν. Η κατηγοριοποίηση αυτή αφορά τους χρήστες που έχουν μπει σε </w:t>
+        <w:t xml:space="preserve">σε </w:t>
       </w:r>
       <w:r>
         <w:rPr>
@@ -3543,6 +3552,7 @@
           <w:szCs w:val="28"/>
         </w:rPr>
       </w:pPr>
+      <w:bookmarkStart w:id="3" w:name="_Hlk168095270"/>
       <w:r>
         <w:rPr>
           <w:b/>
@@ -3817,6 +3827,7 @@
         </w:rPr>
         <w:t xml:space="preserve">και αποθηκεύει την απάντηση που επιλέχθηκε για μία συγκεκριμένη ερώτηση. </w:t>
       </w:r>
+      <w:bookmarkEnd w:id="3"/>
       <w:r>
         <w:rPr>
           <w:sz w:val="28"/>
@@ -4603,7 +4614,6 @@
           <w:sz w:val="28"/>
           <w:szCs w:val="28"/>
         </w:rPr>
-        <w:lastRenderedPageBreak/>
         <w:t>Χαρακτηριστικά κλάσης</w:t>
       </w:r>
       <w:r>
@@ -4655,6 +4665,7 @@
           <w:sz w:val="28"/>
           <w:szCs w:val="28"/>
         </w:rPr>
+        <w:lastRenderedPageBreak/>
         <w:t xml:space="preserve">Στην κλάση </w:t>
       </w:r>
       <w:r>
@@ -5624,15 +5635,7 @@
           <w:sz w:val="28"/>
           <w:szCs w:val="28"/>
         </w:rPr>
-        <w:t xml:space="preserve">οποίο επέλεξε ο χρήστης ελέγχει εάν έχει αποθηκευτεί στην βιβλιοθήκη του έτσι ώστε να δοθεί η δυνατότητα στον </w:t>
-      </w:r>
-      <w:r>
-        <w:rPr>
-          <w:sz w:val="28"/>
-          <w:szCs w:val="28"/>
-        </w:rPr>
-        <w:lastRenderedPageBreak/>
-        <w:t xml:space="preserve">χρήστη να προχωρήσει </w:t>
+        <w:t xml:space="preserve">οποίο επέλεξε ο χρήστης ελέγχει εάν έχει αποθηκευτεί στην βιβλιοθήκη του έτσι ώστε να δοθεί η δυνατότητα στον χρήστη να προχωρήσει </w:t>
       </w:r>
       <w:r>
         <w:rPr>
@@ -5715,6 +5718,7 @@
           <w:szCs w:val="28"/>
           <w:lang w:val="en-US"/>
         </w:rPr>
+        <w:lastRenderedPageBreak/>
         <w:t>Rating:</w:t>
       </w:r>
     </w:p>
@@ -6807,7 +6811,6 @@
           <w:szCs w:val="28"/>
           <w:lang w:val="en-US"/>
         </w:rPr>
-        <w:lastRenderedPageBreak/>
         <w:t>Component:</w:t>
       </w:r>
     </w:p>
@@ -6833,6 +6836,7 @@
           <w:szCs w:val="28"/>
           <w:lang w:val="en-US"/>
         </w:rPr>
+        <w:lastRenderedPageBreak/>
         <w:t>queryComponents</w:t>
       </w:r>
       <w:proofErr w:type="spellEnd"/>
@@ -7380,7 +7384,7 @@
         <w:b/>
       </w:rPr>
     </w:lvl>
-    <w:lvl w:ilvl="1" w:tplc="04090019" w:tentative="1">
+    <w:lvl w:ilvl="1" w:tplc="04090019">
       <w:start w:val="1"/>
       <w:numFmt w:val="lowerLetter"/>
       <w:lvlText w:val="%2."/>

</xml_diff>